<commit_message>
Added a new CAD File version
</commit_message>
<xml_diff>
--- a/README/README.docx
+++ b/README/README.docx
@@ -334,6 +334,13 @@
     </w:p>
     <w:sdt>
       <w:sdtPr>
+        <w:rPr>
+          <w:rFonts w:asciiTheme="minorHAnsi" w:eastAsiaTheme="minorHAnsi" w:hAnsiTheme="minorHAnsi" w:cstheme="minorBidi"/>
+          <w:color w:val="auto"/>
+          <w:sz w:val="22"/>
+          <w:szCs w:val="22"/>
+          <w:lang w:val="ro-RO"/>
+        </w:rPr>
         <w:id w:val="151256854"/>
         <w:docPartObj>
           <w:docPartGallery w:val="Table of Contents"/>
@@ -342,14 +349,9 @@
       </w:sdtPr>
       <w:sdtEndPr>
         <w:rPr>
-          <w:rFonts w:asciiTheme="minorHAnsi" w:eastAsiaTheme="minorHAnsi" w:hAnsiTheme="minorHAnsi" w:cstheme="minorBidi"/>
           <w:b/>
           <w:bCs/>
           <w:noProof/>
-          <w:color w:val="auto"/>
-          <w:sz w:val="22"/>
-          <w:szCs w:val="22"/>
-          <w:lang w:val="ro-RO"/>
         </w:rPr>
       </w:sdtEndPr>
       <w:sdtContent>
@@ -393,14 +395,12 @@
             <w:pStyle w:val="TOCHeading"/>
             <w:jc w:val="center"/>
           </w:pPr>
-          <w:proofErr w:type="spellStart"/>
           <w:r>
             <w:t>C</w:t>
           </w:r>
           <w:r>
             <w:t>uprins</w:t>
           </w:r>
-          <w:proofErr w:type="spellEnd"/>
         </w:p>
         <w:p>
           <w:pPr>
@@ -470,7 +470,7 @@
                 <w:noProof/>
                 <w:webHidden/>
               </w:rPr>
-              <w:t>2</w:t>
+              <w:t>3</w:t>
             </w:r>
             <w:r>
               <w:rPr>
@@ -540,7 +540,7 @@
                 <w:noProof/>
                 <w:webHidden/>
               </w:rPr>
-              <w:t>4</w:t>
+              <w:t>5</w:t>
             </w:r>
             <w:r>
               <w:rPr>
@@ -610,7 +610,7 @@
                 <w:noProof/>
                 <w:webHidden/>
               </w:rPr>
-              <w:t>6</w:t>
+              <w:t>7</w:t>
             </w:r>
             <w:r>
               <w:rPr>
@@ -680,7 +680,7 @@
                 <w:noProof/>
                 <w:webHidden/>
               </w:rPr>
-              <w:t>8</w:t>
+              <w:t>10</w:t>
             </w:r>
             <w:r>
               <w:rPr>
@@ -1149,7 +1149,7 @@
           <w:sz w:val="24"/>
           <w:szCs w:val="24"/>
         </w:rPr>
-        <w:t xml:space="preserve">Am dorit totuși ca proiectul meu să fie special, a nu se asemăna cu vreun alt proiect menționat mai sus, desigur, ca și sistem de mișcare, coordonatele polare nu pot fi schimbate atât de drastic (deși am văzut un sistem polar întors) astfel că am decis folosirea pofilelor de </w:t>
+        <w:t xml:space="preserve">Am dorit totuși ca proiectul meu să fie special, a nu se asemăna cu vreun alt proiect menționat mai sus, desigur, ca și sistem de mișcare, coordonatele polare nu pot fi schimbate atât de drastic (deși am văzut un sistem polar întors) astfel că am decis folosirea pofilelor de aluminiu, a unei axe X inspirată de cea a unui Ender 3 (pentru a evidenția asemănarea intre </w:t>
       </w:r>
       <w:r>
         <w:rPr>
@@ -1158,7 +1158,7 @@
           <w:szCs w:val="24"/>
         </w:rPr>
         <w:lastRenderedPageBreak/>
-        <w:t>aluminiu, a unei axe X inspirată de cea a unui Ender 3 (pentru a evidenția asemănarea intre cele 2 sisteme de mișcare) și totuși ca ea să aibă un twist doar al meu, am dorit implementarea unu pat încălzit (deși am eșuat in acest aspect – am un prototip de implementare a unu pat încălzit, dar acesta mai are nevoie de multe implementări pentru a fi sigur de utilizat problema principală fiind riscul de electrocutare – acest sistem este bazat pe idee unui rulment axial prin care ar trece curentul, ținând cont ca bilele de curent a mereu contact cu firele legate de exteriorul rulmentului, unul dintre fire (cel legat de pat) se poate învârti la infinit fără a pierde continuitatea însă exista riscul ca plasticul de sub rulment să se topească datorita încălzirii rulmentului datorita curentului electric ceea ce ar duce la un contact dintre rulment si scheletul imprimantei care daca nu ar arde orice alta componenta legată de schelet, al reprezenta un pericol electric pentru utilizator).</w:t>
+        <w:t>cele 2 sisteme de mișcare) și totuși ca ea să aibă un twist doar al meu, am dorit implementarea unu pat încălzit (deși am eșuat in acest aspect – am un prototip de implementare a unu pat încălzit, dar acesta mai are nevoie de multe implementări pentru a fi sigur de utilizat problema principală fiind riscul de electrocutare – acest sistem este bazat pe idee unui rulment axial prin care ar trece curentul, ținând cont ca bilele de curent a mereu contact cu firele legate de exteriorul rulmentului, unul dintre fire (cel legat de pat) se poate învârti la infinit fără a pierde continuitatea însă exista riscul ca plasticul de sub rulment să se topească datorita încălzirii rulmentului datorita curentului electric ceea ce ar duce la un contact dintre rulment si scheletul imprimantei care daca nu ar arde orice alta componenta legată de schelet, al reprezenta un pericol electric pentru utilizator).</w:t>
       </w:r>
     </w:p>
     <w:p>
@@ -1693,6 +1693,7 @@
           <w:sz w:val="24"/>
           <w:szCs w:val="24"/>
         </w:rPr>
+        <w:lastRenderedPageBreak/>
         <w:t>Sistemul de mișcare folosit ( configurația poate fi modificată pentru orice sistem de mișcare doar că alte setări mai ascunse vor trebui să fie modificate, pe moment, explic o formatare generală) ce se găsește la secțiunea Mechanical Settings.</w:t>
       </w:r>
     </w:p>
@@ -2452,23 +2453,6 @@
     <w:r>
       <w:ptab w:relativeTo="margin" w:alignment="center" w:leader="none"/>
     </w:r>
-    <w:sdt>
-      <w:sdtPr>
-        <w:id w:val="968859947"/>
-        <w:placeholder>
-          <w:docPart w:val="E2ABCE01FA714386933CAF725BC35670"/>
-        </w:placeholder>
-        <w:temporary/>
-        <w:showingPlcHdr/>
-        <w15:appearance w15:val="hidden"/>
-      </w:sdtPr>
-      <w:sdtEndPr/>
-      <w:sdtContent>
-        <w:r>
-          <w:t>[Type here]</w:t>
-        </w:r>
-      </w:sdtContent>
-    </w:sdt>
     <w:r>
       <w:ptab w:relativeTo="margin" w:alignment="right" w:leader="none"/>
     </w:r>
@@ -3552,591 +3536,6 @@
 </w:styles>
 </file>
 
-<file path=word/glossary/document.xml><?xml version="1.0" encoding="utf-8"?>
-<w:glossaryDocument xmlns:wpc="http://schemas.microsoft.com/office/word/2010/wordprocessingCanvas" xmlns:cx="http://schemas.microsoft.com/office/drawing/2014/chartex" xmlns:cx1="http://schemas.microsoft.com/office/drawing/2015/9/8/chartex" xmlns:cx2="http://schemas.microsoft.com/office/drawing/2015/10/21/chartex" xmlns:cx3="http://schemas.microsoft.com/office/drawing/2016/5/9/chartex" xmlns:cx4="http://schemas.microsoft.com/office/drawing/2016/5/10/chartex" xmlns:cx5="http://schemas.microsoft.com/office/drawing/2016/5/11/chartex" xmlns:cx6="http://schemas.microsoft.com/office/drawing/2016/5/12/chartex" xmlns:cx7="http://schemas.microsoft.com/office/drawing/2016/5/13/chartex" xmlns:cx8="http://schemas.microsoft.com/office/drawing/2016/5/14/chartex" xmlns:mc="http://schemas.openxmlformats.org/markup-compatibility/2006" xmlns:aink="http://schemas.microsoft.com/office/drawing/2016/ink" xmlns:am3d="http://schemas.microsoft.com/office/drawing/2017/model3d" xmlns:o="urn:schemas-microsoft-com:office:office" xmlns:r="http://schemas.openxmlformats.org/officeDocument/2006/relationships" xmlns:m="http://schemas.openxmlformats.org/officeDocument/2006/math" xmlns:v="urn:schemas-microsoft-com:vml" xmlns:wp14="http://schemas.microsoft.com/office/word/2010/wordprocessingDrawing" xmlns:wp="http://schemas.openxmlformats.org/drawingml/2006/wordprocessingDrawing" xmlns:w10="urn:schemas-microsoft-com:office:word" xmlns:w="http://schemas.openxmlformats.org/wordprocessingml/2006/main" xmlns:w14="http://schemas.microsoft.com/office/word/2010/wordml" xmlns:w15="http://schemas.microsoft.com/office/word/2012/wordml" xmlns:w16cex="http://schemas.microsoft.com/office/word/2018/wordml/cex" xmlns:w16cid="http://schemas.microsoft.com/office/word/2016/wordml/cid" xmlns:w16="http://schemas.microsoft.com/office/word/2018/wordml" xmlns:w16sdtdh="http://schemas.microsoft.com/office/word/2020/wordml/sdtdatahash" xmlns:w16se="http://schemas.microsoft.com/office/word/2015/wordml/symex" xmlns:wpg="http://schemas.microsoft.com/office/word/2010/wordprocessingGroup" xmlns:wpi="http://schemas.microsoft.com/office/word/2010/wordprocessingInk" xmlns:wne="http://schemas.microsoft.com/office/word/2006/wordml" xmlns:wps="http://schemas.microsoft.com/office/word/2010/wordprocessingShape" mc:Ignorable="w14 w15 w16se w16cid w16 w16cex w16sdtdh wp14">
-  <w:docParts>
-    <w:docPart>
-      <w:docPartPr>
-        <w:name w:val="E2ABCE01FA714386933CAF725BC35670"/>
-        <w:category>
-          <w:name w:val="General"/>
-          <w:gallery w:val="placeholder"/>
-        </w:category>
-        <w:types>
-          <w:type w:val="bbPlcHdr"/>
-        </w:types>
-        <w:behaviors>
-          <w:behavior w:val="content"/>
-        </w:behaviors>
-        <w:guid w:val="{DC207C6B-815B-4354-8D4A-D20A0E390A0E}"/>
-      </w:docPartPr>
-      <w:docPartBody>
-        <w:p>
-          <w:pPr>
-            <w:pStyle w:val="E2ABCE01FA714386933CAF725BC35670"/>
-          </w:pPr>
-          <w:r>
-            <w:t>[Type here]</w:t>
-          </w:r>
-        </w:p>
-      </w:docPartBody>
-    </w:docPart>
-  </w:docParts>
-</w:glossaryDocument>
-</file>
-
-<file path=word/glossary/fontTable.xml><?xml version="1.0" encoding="utf-8"?>
-<w:fonts xmlns:mc="http://schemas.openxmlformats.org/markup-compatibility/2006" xmlns:r="http://schemas.openxmlformats.org/officeDocument/2006/relationships" xmlns:w="http://schemas.openxmlformats.org/wordprocessingml/2006/main" xmlns:w14="http://schemas.microsoft.com/office/word/2010/wordml" xmlns:w15="http://schemas.microsoft.com/office/word/2012/wordml" xmlns:w16cex="http://schemas.microsoft.com/office/word/2018/wordml/cex" xmlns:w16cid="http://schemas.microsoft.com/office/word/2016/wordml/cid" xmlns:w16="http://schemas.microsoft.com/office/word/2018/wordml" xmlns:w16sdtdh="http://schemas.microsoft.com/office/word/2020/wordml/sdtdatahash" xmlns:w16se="http://schemas.microsoft.com/office/word/2015/wordml/symex" mc:Ignorable="w14 w15 w16se w16cid w16 w16cex w16sdtdh">
-  <w:font w:name="Times New Roman">
-    <w:panose1 w:val="02020603050405020304"/>
-    <w:charset w:val="00"/>
-    <w:family w:val="roman"/>
-    <w:pitch w:val="variable"/>
-    <w:sig w:usb0="E0002AFF" w:usb1="C0007843" w:usb2="00000009" w:usb3="00000000" w:csb0="000001FF" w:csb1="00000000"/>
-  </w:font>
-  <w:font w:name="Calibri">
-    <w:panose1 w:val="020F0502020204030204"/>
-    <w:charset w:val="00"/>
-    <w:family w:val="swiss"/>
-    <w:pitch w:val="variable"/>
-    <w:sig w:usb0="E0002AFF" w:usb1="4000ACFF" w:usb2="00000001" w:usb3="00000000" w:csb0="000001FF" w:csb1="00000000"/>
-  </w:font>
-  <w:font w:name="Courier New">
-    <w:panose1 w:val="02070309020205020404"/>
-    <w:charset w:val="00"/>
-    <w:family w:val="modern"/>
-    <w:pitch w:val="fixed"/>
-    <w:sig w:usb0="E0002EFF" w:usb1="C0007843" w:usb2="00000009" w:usb3="00000000" w:csb0="000001FF" w:csb1="00000000"/>
-  </w:font>
-  <w:font w:name="Wingdings">
-    <w:panose1 w:val="05000000000000000000"/>
-    <w:charset w:val="02"/>
-    <w:family w:val="auto"/>
-    <w:pitch w:val="variable"/>
-    <w:sig w:usb0="00000000" w:usb1="10000000" w:usb2="00000000" w:usb3="00000000" w:csb0="80000000" w:csb1="00000000"/>
-  </w:font>
-  <w:font w:name="Symbol">
-    <w:panose1 w:val="05050102010706020507"/>
-    <w:charset w:val="02"/>
-    <w:family w:val="roman"/>
-    <w:pitch w:val="variable"/>
-    <w:sig w:usb0="00000000" w:usb1="10000000" w:usb2="00000000" w:usb3="00000000" w:csb0="80000000" w:csb1="00000000"/>
-  </w:font>
-  <w:font w:name="Calibri Light">
-    <w:panose1 w:val="020F0302020204030204"/>
-    <w:charset w:val="00"/>
-    <w:family w:val="swiss"/>
-    <w:pitch w:val="variable"/>
-    <w:sig w:usb0="A0002AEF" w:usb1="4000207B" w:usb2="00000000" w:usb3="00000000" w:csb0="000001FF" w:csb1="00000000"/>
-  </w:font>
-  <w:font w:name="Arial">
-    <w:panose1 w:val="020B0604020202020204"/>
-    <w:charset w:val="00"/>
-    <w:family w:val="swiss"/>
-    <w:pitch w:val="variable"/>
-    <w:sig w:usb0="E0002AFF" w:usb1="C0007843" w:usb2="00000009" w:usb3="00000000" w:csb0="000001FF" w:csb1="00000000"/>
-  </w:font>
-</w:fonts>
-</file>
-
-<file path=word/glossary/settings.xml><?xml version="1.0" encoding="utf-8"?>
-<w:settings xmlns:mc="http://schemas.openxmlformats.org/markup-compatibility/2006" xmlns:o="urn:schemas-microsoft-com:office:office" xmlns:r="http://schemas.openxmlformats.org/officeDocument/2006/relationships" xmlns:m="http://schemas.openxmlformats.org/officeDocument/2006/math" xmlns:v="urn:schemas-microsoft-com:vml" xmlns:w10="urn:schemas-microsoft-com:office:word" xmlns:w="http://schemas.openxmlformats.org/wordprocessingml/2006/main" xmlns:w14="http://schemas.microsoft.com/office/word/2010/wordml" xmlns:w15="http://schemas.microsoft.com/office/word/2012/wordml" xmlns:w16cex="http://schemas.microsoft.com/office/word/2018/wordml/cex" xmlns:w16cid="http://schemas.microsoft.com/office/word/2016/wordml/cid" xmlns:w16="http://schemas.microsoft.com/office/word/2018/wordml" xmlns:w16sdtdh="http://schemas.microsoft.com/office/word/2020/wordml/sdtdatahash" xmlns:w16se="http://schemas.microsoft.com/office/word/2015/wordml/symex" xmlns:sl="http://schemas.openxmlformats.org/schemaLibrary/2006/main" mc:Ignorable="w14 w15 w16se w16cid w16 w16cex w16sdtdh">
-  <w:view w:val="normal"/>
-  <w:defaultTabStop w:val="708"/>
-  <w:hyphenationZone w:val="425"/>
-  <w:characterSpacingControl w:val="doNotCompress"/>
-  <w:compat>
-    <w:useFELayout/>
-    <w:compatSetting w:name="compatibilityMode" w:uri="http://schemas.microsoft.com/office/word" w:val="15"/>
-    <w:compatSetting w:name="overrideTableStyleFontSizeAndJustification" w:uri="http://schemas.microsoft.com/office/word" w:val="1"/>
-    <w:compatSetting w:name="enableOpenTypeFeatures" w:uri="http://schemas.microsoft.com/office/word" w:val="1"/>
-    <w:compatSetting w:name="doNotFlipMirrorIndents" w:uri="http://schemas.microsoft.com/office/word" w:val="1"/>
-    <w:compatSetting w:name="differentiateMultirowTableHeaders" w:uri="http://schemas.microsoft.com/office/word" w:val="1"/>
-    <w:compatSetting w:name="useWord2013TrackBottomHyphenation" w:uri="http://schemas.microsoft.com/office/word" w:val="0"/>
-  </w:compat>
-  <w:rsids>
-    <w:rsidRoot w:val="00AA45E1"/>
-    <w:rsid w:val="0034573C"/>
-    <w:rsid w:val="004D504C"/>
-    <w:rsid w:val="005A71AB"/>
-    <w:rsid w:val="005C1CE6"/>
-    <w:rsid w:val="00AA45E1"/>
-    <w:rsid w:val="00B139BF"/>
-    <w:rsid w:val="00B60295"/>
-  </w:rsids>
-  <m:mathPr>
-    <m:mathFont m:val="Cambria Math"/>
-    <m:brkBin m:val="before"/>
-    <m:brkBinSub m:val="--"/>
-    <m:smallFrac m:val="0"/>
-    <m:dispDef/>
-    <m:lMargin m:val="0"/>
-    <m:rMargin m:val="0"/>
-    <m:defJc m:val="centerGroup"/>
-    <m:wrapIndent m:val="1440"/>
-    <m:intLim m:val="subSup"/>
-    <m:naryLim m:val="undOvr"/>
-  </m:mathPr>
-  <w:themeFontLang w:val="ro-RO"/>
-  <w:clrSchemeMapping w:bg1="light1" w:t1="dark1" w:bg2="light2" w:t2="dark2" w:accent1="accent1" w:accent2="accent2" w:accent3="accent3" w:accent4="accent4" w:accent5="accent5" w:accent6="accent6" w:hyperlink="hyperlink" w:followedHyperlink="followedHyperlink"/>
-  <w:decimalSymbol w:val=","/>
-  <w:listSeparator w:val=";"/>
-  <w15:chartTrackingRefBased/>
-</w:settings>
-</file>
-
-<file path=word/glossary/styles.xml><?xml version="1.0" encoding="utf-8"?>
-<w:styles xmlns:mc="http://schemas.openxmlformats.org/markup-compatibility/2006" xmlns:r="http://schemas.openxmlformats.org/officeDocument/2006/relationships" xmlns:w="http://schemas.openxmlformats.org/wordprocessingml/2006/main" xmlns:w14="http://schemas.microsoft.com/office/word/2010/wordml" xmlns:w15="http://schemas.microsoft.com/office/word/2012/wordml" xmlns:w16cex="http://schemas.microsoft.com/office/word/2018/wordml/cex" xmlns:w16cid="http://schemas.microsoft.com/office/word/2016/wordml/cid" xmlns:w16="http://schemas.microsoft.com/office/word/2018/wordml" xmlns:w16sdtdh="http://schemas.microsoft.com/office/word/2020/wordml/sdtdatahash" xmlns:w16se="http://schemas.microsoft.com/office/word/2015/wordml/symex" mc:Ignorable="w14 w15 w16se w16cid w16 w16cex w16sdtdh">
-  <w:docDefaults>
-    <w:rPrDefault>
-      <w:rPr>
-        <w:rFonts w:asciiTheme="minorHAnsi" w:eastAsiaTheme="minorEastAsia" w:hAnsiTheme="minorHAnsi" w:cstheme="minorBidi"/>
-        <w:sz w:val="22"/>
-        <w:szCs w:val="22"/>
-        <w:lang w:val="ro-RO" w:eastAsia="ro-RO" w:bidi="ar-SA"/>
-      </w:rPr>
-    </w:rPrDefault>
-    <w:pPrDefault>
-      <w:pPr>
-        <w:spacing w:after="160" w:line="259" w:lineRule="auto"/>
-      </w:pPr>
-    </w:pPrDefault>
-  </w:docDefaults>
-  <w:latentStyles w:defLockedState="0" w:defUIPriority="99" w:defSemiHidden="0" w:defUnhideWhenUsed="0" w:defQFormat="0" w:count="376">
-    <w:lsdException w:name="Normal" w:uiPriority="0" w:qFormat="1"/>
-    <w:lsdException w:name="heading 1" w:uiPriority="9" w:qFormat="1"/>
-    <w:lsdException w:name="heading 2" w:semiHidden="1" w:uiPriority="9" w:unhideWhenUsed="1" w:qFormat="1"/>
-    <w:lsdException w:name="heading 3" w:semiHidden="1" w:uiPriority="9" w:unhideWhenUsed="1" w:qFormat="1"/>
-    <w:lsdException w:name="heading 4" w:semiHidden="1" w:uiPriority="9" w:unhideWhenUsed="1" w:qFormat="1"/>
-    <w:lsdException w:name="heading 5" w:semiHidden="1" w:uiPriority="9" w:unhideWhenUsed="1" w:qFormat="1"/>
-    <w:lsdException w:name="heading 6" w:semiHidden="1" w:uiPriority="9" w:unhideWhenUsed="1" w:qFormat="1"/>
-    <w:lsdException w:name="heading 7" w:semiHidden="1" w:uiPriority="9" w:unhideWhenUsed="1" w:qFormat="1"/>
-    <w:lsdException w:name="heading 8" w:semiHidden="1" w:uiPriority="9" w:unhideWhenUsed="1" w:qFormat="1"/>
-    <w:lsdException w:name="heading 9" w:semiHidden="1" w:uiPriority="9" w:unhideWhenUsed="1" w:qFormat="1"/>
-    <w:lsdException w:name="index 1" w:semiHidden="1" w:unhideWhenUsed="1"/>
-    <w:lsdException w:name="index 2" w:semiHidden="1" w:unhideWhenUsed="1"/>
-    <w:lsdException w:name="index 3" w:semiHidden="1" w:unhideWhenUsed="1"/>
-    <w:lsdException w:name="index 4" w:semiHidden="1" w:unhideWhenUsed="1"/>
-    <w:lsdException w:name="index 5" w:semiHidden="1" w:unhideWhenUsed="1"/>
-    <w:lsdException w:name="index 6" w:semiHidden="1" w:unhideWhenUsed="1"/>
-    <w:lsdException w:name="index 7" w:semiHidden="1" w:unhideWhenUsed="1"/>
-    <w:lsdException w:name="index 8" w:semiHidden="1" w:unhideWhenUsed="1"/>
-    <w:lsdException w:name="index 9" w:semiHidden="1" w:unhideWhenUsed="1"/>
-    <w:lsdException w:name="toc 1" w:semiHidden="1" w:uiPriority="39" w:unhideWhenUsed="1"/>
-    <w:lsdException w:name="toc 2" w:semiHidden="1" w:uiPriority="39" w:unhideWhenUsed="1"/>
-    <w:lsdException w:name="toc 3" w:semiHidden="1" w:uiPriority="39" w:unhideWhenUsed="1"/>
-    <w:lsdException w:name="toc 4" w:semiHidden="1" w:uiPriority="39" w:unhideWhenUsed="1"/>
-    <w:lsdException w:name="toc 5" w:semiHidden="1" w:uiPriority="39" w:unhideWhenUsed="1"/>
-    <w:lsdException w:name="toc 6" w:semiHidden="1" w:uiPriority="39" w:unhideWhenUsed="1"/>
-    <w:lsdException w:name="toc 7" w:semiHidden="1" w:uiPriority="39" w:unhideWhenUsed="1"/>
-    <w:lsdException w:name="toc 8" w:semiHidden="1" w:uiPriority="39" w:unhideWhenUsed="1"/>
-    <w:lsdException w:name="toc 9" w:semiHidden="1" w:uiPriority="39" w:unhideWhenUsed="1"/>
-    <w:lsdException w:name="Normal Indent" w:semiHidden="1" w:unhideWhenUsed="1"/>
-    <w:lsdException w:name="footnote text" w:semiHidden="1" w:unhideWhenUsed="1"/>
-    <w:lsdException w:name="annotation text" w:semiHidden="1" w:unhideWhenUsed="1"/>
-    <w:lsdException w:name="header" w:semiHidden="1" w:unhideWhenUsed="1"/>
-    <w:lsdException w:name="footer" w:semiHidden="1" w:unhideWhenUsed="1"/>
-    <w:lsdException w:name="index heading" w:semiHidden="1" w:unhideWhenUsed="1"/>
-    <w:lsdException w:name="caption" w:semiHidden="1" w:uiPriority="35" w:unhideWhenUsed="1" w:qFormat="1"/>
-    <w:lsdException w:name="table of figures" w:semiHidden="1" w:unhideWhenUsed="1"/>
-    <w:lsdException w:name="envelope address" w:semiHidden="1" w:unhideWhenUsed="1"/>
-    <w:lsdException w:name="envelope return" w:semiHidden="1" w:unhideWhenUsed="1"/>
-    <w:lsdException w:name="footnote reference" w:semiHidden="1" w:unhideWhenUsed="1"/>
-    <w:lsdException w:name="annotation reference" w:semiHidden="1" w:unhideWhenUsed="1"/>
-    <w:lsdException w:name="line number" w:semiHidden="1" w:unhideWhenUsed="1"/>
-    <w:lsdException w:name="page number" w:semiHidden="1" w:unhideWhenUsed="1"/>
-    <w:lsdException w:name="endnote reference" w:semiHidden="1" w:unhideWhenUsed="1"/>
-    <w:lsdException w:name="endnote text" w:semiHidden="1" w:unhideWhenUsed="1"/>
-    <w:lsdException w:name="table of authorities" w:semiHidden="1" w:unhideWhenUsed="1"/>
-    <w:lsdException w:name="macro" w:semiHidden="1" w:unhideWhenUsed="1"/>
-    <w:lsdException w:name="toa heading" w:semiHidden="1" w:unhideWhenUsed="1"/>
-    <w:lsdException w:name="List" w:semiHidden="1" w:unhideWhenUsed="1"/>
-    <w:lsdException w:name="List Bullet" w:semiHidden="1" w:unhideWhenUsed="1"/>
-    <w:lsdException w:name="List Number" w:semiHidden="1" w:unhideWhenUsed="1"/>
-    <w:lsdException w:name="List 2" w:semiHidden="1" w:unhideWhenUsed="1"/>
-    <w:lsdException w:name="List 3" w:semiHidden="1" w:unhideWhenUsed="1"/>
-    <w:lsdException w:name="List 4" w:semiHidden="1" w:unhideWhenUsed="1"/>
-    <w:lsdException w:name="List 5" w:semiHidden="1" w:unhideWhenUsed="1"/>
-    <w:lsdException w:name="List Bullet 2" w:semiHidden="1" w:unhideWhenUsed="1"/>
-    <w:lsdException w:name="List Bullet 3" w:semiHidden="1" w:unhideWhenUsed="1"/>
-    <w:lsdException w:name="List Bullet 4" w:semiHidden="1" w:unhideWhenUsed="1"/>
-    <w:lsdException w:name="List Bullet 5" w:semiHidden="1" w:unhideWhenUsed="1"/>
-    <w:lsdException w:name="List Number 2" w:semiHidden="1" w:unhideWhenUsed="1"/>
-    <w:lsdException w:name="List Number 3" w:semiHidden="1" w:unhideWhenUsed="1"/>
-    <w:lsdException w:name="List Number 4" w:semiHidden="1" w:unhideWhenUsed="1"/>
-    <w:lsdException w:name="List Number 5" w:semiHidden="1" w:unhideWhenUsed="1"/>
-    <w:lsdException w:name="Title" w:uiPriority="10" w:qFormat="1"/>
-    <w:lsdException w:name="Closing" w:semiHidden="1" w:unhideWhenUsed="1"/>
-    <w:lsdException w:name="Signature" w:semiHidden="1" w:unhideWhenUsed="1"/>
-    <w:lsdException w:name="Default Paragraph Font" w:semiHidden="1" w:uiPriority="1" w:unhideWhenUsed="1"/>
-    <w:lsdException w:name="Body Text" w:semiHidden="1" w:unhideWhenUsed="1"/>
-    <w:lsdException w:name="Body Text Indent" w:semiHidden="1" w:unhideWhenUsed="1"/>
-    <w:lsdException w:name="List Continue" w:semiHidden="1" w:unhideWhenUsed="1"/>
-    <w:lsdException w:name="List Continue 2" w:semiHidden="1" w:unhideWhenUsed="1"/>
-    <w:lsdException w:name="List Continue 3" w:semiHidden="1" w:unhideWhenUsed="1"/>
-    <w:lsdException w:name="List Continue 4" w:semiHidden="1" w:unhideWhenUsed="1"/>
-    <w:lsdException w:name="List Continue 5" w:semiHidden="1" w:unhideWhenUsed="1"/>
-    <w:lsdException w:name="Message Header" w:semiHidden="1" w:unhideWhenUsed="1"/>
-    <w:lsdException w:name="Subtitle" w:uiPriority="11" w:qFormat="1"/>
-    <w:lsdException w:name="Salutation" w:semiHidden="1" w:unhideWhenUsed="1"/>
-    <w:lsdException w:name="Date" w:semiHidden="1" w:unhideWhenUsed="1"/>
-    <w:lsdException w:name="Body Text First Indent" w:semiHidden="1" w:unhideWhenUsed="1"/>
-    <w:lsdException w:name="Body Text First Indent 2" w:semiHidden="1" w:unhideWhenUsed="1"/>
-    <w:lsdException w:name="Note Heading" w:semiHidden="1" w:unhideWhenUsed="1"/>
-    <w:lsdException w:name="Body Text 2" w:semiHidden="1" w:unhideWhenUsed="1"/>
-    <w:lsdException w:name="Body Text 3" w:semiHidden="1" w:unhideWhenUsed="1"/>
-    <w:lsdException w:name="Body Text Indent 2" w:semiHidden="1" w:unhideWhenUsed="1"/>
-    <w:lsdException w:name="Body Text Indent 3" w:semiHidden="1" w:unhideWhenUsed="1"/>
-    <w:lsdException w:name="Block Text" w:semiHidden="1" w:unhideWhenUsed="1"/>
-    <w:lsdException w:name="Hyperlink" w:semiHidden="1" w:unhideWhenUsed="1"/>
-    <w:lsdException w:name="FollowedHyperlink" w:semiHidden="1" w:unhideWhenUsed="1"/>
-    <w:lsdException w:name="Strong" w:uiPriority="22" w:qFormat="1"/>
-    <w:lsdException w:name="Emphasis" w:uiPriority="20" w:qFormat="1"/>
-    <w:lsdException w:name="Document Map" w:semiHidden="1" w:unhideWhenUsed="1"/>
-    <w:lsdException w:name="Plain Text" w:semiHidden="1" w:unhideWhenUsed="1"/>
-    <w:lsdException w:name="E-mail Signature" w:semiHidden="1" w:unhideWhenUsed="1"/>
-    <w:lsdException w:name="HTML Top of Form" w:semiHidden="1" w:unhideWhenUsed="1"/>
-    <w:lsdException w:name="HTML Bottom of Form" w:semiHidden="1" w:unhideWhenUsed="1"/>
-    <w:lsdException w:name="Normal (Web)" w:semiHidden="1" w:unhideWhenUsed="1"/>
-    <w:lsdException w:name="HTML Acronym" w:semiHidden="1" w:unhideWhenUsed="1"/>
-    <w:lsdException w:name="HTML Address" w:semiHidden="1" w:unhideWhenUsed="1"/>
-    <w:lsdException w:name="HTML Cite" w:semiHidden="1" w:unhideWhenUsed="1"/>
-    <w:lsdException w:name="HTML Code" w:semiHidden="1" w:unhideWhenUsed="1"/>
-    <w:lsdException w:name="HTML Definition" w:semiHidden="1" w:unhideWhenUsed="1"/>
-    <w:lsdException w:name="HTML Keyboard" w:semiHidden="1" w:unhideWhenUsed="1"/>
-    <w:lsdException w:name="HTML Preformatted" w:semiHidden="1" w:unhideWhenUsed="1"/>
-    <w:lsdException w:name="HTML Sample" w:semiHidden="1" w:unhideWhenUsed="1"/>
-    <w:lsdException w:name="HTML Typewriter" w:semiHidden="1" w:unhideWhenUsed="1"/>
-    <w:lsdException w:name="HTML Variable" w:semiHidden="1" w:unhideWhenUsed="1"/>
-    <w:lsdException w:name="Normal Table" w:semiHidden="1" w:unhideWhenUsed="1"/>
-    <w:lsdException w:name="annotation subject" w:semiHidden="1" w:unhideWhenUsed="1"/>
-    <w:lsdException w:name="No List" w:semiHidden="1" w:unhideWhenUsed="1"/>
-    <w:lsdException w:name="Outline List 1" w:semiHidden="1" w:unhideWhenUsed="1"/>
-    <w:lsdException w:name="Outline List 2" w:semiHidden="1" w:unhideWhenUsed="1"/>
-    <w:lsdException w:name="Outline List 3" w:semiHidden="1" w:unhideWhenUsed="1"/>
-    <w:lsdException w:name="Table Simple 1" w:semiHidden="1" w:unhideWhenUsed="1"/>
-    <w:lsdException w:name="Table Simple 2" w:semiHidden="1" w:unhideWhenUsed="1"/>
-    <w:lsdException w:name="Table Simple 3" w:semiHidden="1" w:unhideWhenUsed="1"/>
-    <w:lsdException w:name="Table Classic 1" w:semiHidden="1" w:unhideWhenUsed="1"/>
-    <w:lsdException w:name="Table Classic 2" w:semiHidden="1" w:unhideWhenUsed="1"/>
-    <w:lsdException w:name="Table Classic 3" w:semiHidden="1" w:unhideWhenUsed="1"/>
-    <w:lsdException w:name="Table Classic 4" w:semiHidden="1" w:unhideWhenUsed="1"/>
-    <w:lsdException w:name="Table Colorful 1" w:semiHidden="1" w:unhideWhenUsed="1"/>
-    <w:lsdException w:name="Table Colorful 2" w:semiHidden="1" w:unhideWhenUsed="1"/>
-    <w:lsdException w:name="Table Colorful 3" w:semiHidden="1" w:unhideWhenUsed="1"/>
-    <w:lsdException w:name="Table Columns 1" w:semiHidden="1" w:unhideWhenUsed="1"/>
-    <w:lsdException w:name="Table Columns 2" w:semiHidden="1" w:unhideWhenUsed="1"/>
-    <w:lsdException w:name="Table Columns 3" w:semiHidden="1" w:unhideWhenUsed="1"/>
-    <w:lsdException w:name="Table Columns 4" w:semiHidden="1" w:unhideWhenUsed="1"/>
-    <w:lsdException w:name="Table Columns 5" w:semiHidden="1" w:unhideWhenUsed="1"/>
-    <w:lsdException w:name="Table Grid 1" w:semiHidden="1" w:unhideWhenUsed="1"/>
-    <w:lsdException w:name="Table Grid 2" w:semiHidden="1" w:unhideWhenUsed="1"/>
-    <w:lsdException w:name="Table Grid 3" w:semiHidden="1" w:unhideWhenUsed="1"/>
-    <w:lsdException w:name="Table Grid 4" w:semiHidden="1" w:unhideWhenUsed="1"/>
-    <w:lsdException w:name="Table Grid 5" w:semiHidden="1" w:unhideWhenUsed="1"/>
-    <w:lsdException w:name="Table Grid 6" w:semiHidden="1" w:unhideWhenUsed="1"/>
-    <w:lsdException w:name="Table Grid 7" w:semiHidden="1" w:unhideWhenUsed="1"/>
-    <w:lsdException w:name="Table Grid 8" w:semiHidden="1" w:unhideWhenUsed="1"/>
-    <w:lsdException w:name="Table List 1" w:semiHidden="1" w:unhideWhenUsed="1"/>
-    <w:lsdException w:name="Table List 2" w:semiHidden="1" w:unhideWhenUsed="1"/>
-    <w:lsdException w:name="Table List 3" w:semiHidden="1" w:unhideWhenUsed="1"/>
-    <w:lsdException w:name="Table List 4" w:semiHidden="1" w:unhideWhenUsed="1"/>
-    <w:lsdException w:name="Table List 5" w:semiHidden="1" w:unhideWhenUsed="1"/>
-    <w:lsdException w:name="Table List 6" w:semiHidden="1" w:unhideWhenUsed="1"/>
-    <w:lsdException w:name="Table List 7" w:semiHidden="1" w:unhideWhenUsed="1"/>
-    <w:lsdException w:name="Table List 8" w:semiHidden="1" w:unhideWhenUsed="1"/>
-    <w:lsdException w:name="Table 3D effects 1" w:semiHidden="1" w:unhideWhenUsed="1"/>
-    <w:lsdException w:name="Table 3D effects 2" w:semiHidden="1" w:unhideWhenUsed="1"/>
-    <w:lsdException w:name="Table 3D effects 3" w:semiHidden="1" w:unhideWhenUsed="1"/>
-    <w:lsdException w:name="Table Contemporary" w:semiHidden="1" w:unhideWhenUsed="1"/>
-    <w:lsdException w:name="Table Elegant" w:semiHidden="1" w:unhideWhenUsed="1"/>
-    <w:lsdException w:name="Table Professional" w:semiHidden="1" w:unhideWhenUsed="1"/>
-    <w:lsdException w:name="Table Subtle 1" w:semiHidden="1" w:unhideWhenUsed="1"/>
-    <w:lsdException w:name="Table Subtle 2" w:semiHidden="1" w:unhideWhenUsed="1"/>
-    <w:lsdException w:name="Table Web 1" w:semiHidden="1" w:unhideWhenUsed="1"/>
-    <w:lsdException w:name="Table Web 2" w:semiHidden="1" w:unhideWhenUsed="1"/>
-    <w:lsdException w:name="Table Web 3" w:semiHidden="1" w:unhideWhenUsed="1"/>
-    <w:lsdException w:name="Balloon Text" w:semiHidden="1" w:unhideWhenUsed="1"/>
-    <w:lsdException w:name="Table Grid" w:uiPriority="39"/>
-    <w:lsdException w:name="Table Theme" w:semiHidden="1" w:unhideWhenUsed="1"/>
-    <w:lsdException w:name="Placeholder Text" w:semiHidden="1"/>
-    <w:lsdException w:name="No Spacing" w:uiPriority="1" w:qFormat="1"/>
-    <w:lsdException w:name="Light Shading" w:uiPriority="60"/>
-    <w:lsdException w:name="Light List" w:uiPriority="61"/>
-    <w:lsdException w:name="Light Grid" w:uiPriority="62"/>
-    <w:lsdException w:name="Medium Shading 1" w:uiPriority="63"/>
-    <w:lsdException w:name="Medium Shading 2" w:uiPriority="64"/>
-    <w:lsdException w:name="Medium List 1" w:uiPriority="65"/>
-    <w:lsdException w:name="Medium List 2" w:uiPriority="66"/>
-    <w:lsdException w:name="Medium Grid 1" w:uiPriority="67"/>
-    <w:lsdException w:name="Medium Grid 2" w:uiPriority="68"/>
-    <w:lsdException w:name="Medium Grid 3" w:uiPriority="69"/>
-    <w:lsdException w:name="Dark List" w:uiPriority="70"/>
-    <w:lsdException w:name="Colorful Shading" w:uiPriority="71"/>
-    <w:lsdException w:name="Colorful List" w:uiPriority="72"/>
-    <w:lsdException w:name="Colorful Grid" w:uiPriority="73"/>
-    <w:lsdException w:name="Light Shading Accent 1" w:uiPriority="60"/>
-    <w:lsdException w:name="Light List Accent 1" w:uiPriority="61"/>
-    <w:lsdException w:name="Light Grid Accent 1" w:uiPriority="62"/>
-    <w:lsdException w:name="Medium Shading 1 Accent 1" w:uiPriority="63"/>
-    <w:lsdException w:name="Medium Shading 2 Accent 1" w:uiPriority="64"/>
-    <w:lsdException w:name="Medium List 1 Accent 1" w:uiPriority="65"/>
-    <w:lsdException w:name="Revision" w:semiHidden="1"/>
-    <w:lsdException w:name="List Paragraph" w:uiPriority="34" w:qFormat="1"/>
-    <w:lsdException w:name="Quote" w:uiPriority="29" w:qFormat="1"/>
-    <w:lsdException w:name="Intense Quote" w:uiPriority="30" w:qFormat="1"/>
-    <w:lsdException w:name="Medium List 2 Accent 1" w:uiPriority="66"/>
-    <w:lsdException w:name="Medium Grid 1 Accent 1" w:uiPriority="67"/>
-    <w:lsdException w:name="Medium Grid 2 Accent 1" w:uiPriority="68"/>
-    <w:lsdException w:name="Medium Grid 3 Accent 1" w:uiPriority="69"/>
-    <w:lsdException w:name="Dark List Accent 1" w:uiPriority="70"/>
-    <w:lsdException w:name="Colorful Shading Accent 1" w:uiPriority="71"/>
-    <w:lsdException w:name="Colorful List Accent 1" w:uiPriority="72"/>
-    <w:lsdException w:name="Colorful Grid Accent 1" w:uiPriority="73"/>
-    <w:lsdException w:name="Light Shading Accent 2" w:uiPriority="60"/>
-    <w:lsdException w:name="Light List Accent 2" w:uiPriority="61"/>
-    <w:lsdException w:name="Light Grid Accent 2" w:uiPriority="62"/>
-    <w:lsdException w:name="Medium Shading 1 Accent 2" w:uiPriority="63"/>
-    <w:lsdException w:name="Medium Shading 2 Accent 2" w:uiPriority="64"/>
-    <w:lsdException w:name="Medium List 1 Accent 2" w:uiPriority="65"/>
-    <w:lsdException w:name="Medium List 2 Accent 2" w:uiPriority="66"/>
-    <w:lsdException w:name="Medium Grid 1 Accent 2" w:uiPriority="67"/>
-    <w:lsdException w:name="Medium Grid 2 Accent 2" w:uiPriority="68"/>
-    <w:lsdException w:name="Medium Grid 3 Accent 2" w:uiPriority="69"/>
-    <w:lsdException w:name="Dark List Accent 2" w:uiPriority="70"/>
-    <w:lsdException w:name="Colorful Shading Accent 2" w:uiPriority="71"/>
-    <w:lsdException w:name="Colorful List Accent 2" w:uiPriority="72"/>
-    <w:lsdException w:name="Colorful Grid Accent 2" w:uiPriority="73"/>
-    <w:lsdException w:name="Light Shading Accent 3" w:uiPriority="60"/>
-    <w:lsdException w:name="Light List Accent 3" w:uiPriority="61"/>
-    <w:lsdException w:name="Light Grid Accent 3" w:uiPriority="62"/>
-    <w:lsdException w:name="Medium Shading 1 Accent 3" w:uiPriority="63"/>
-    <w:lsdException w:name="Medium Shading 2 Accent 3" w:uiPriority="64"/>
-    <w:lsdException w:name="Medium List 1 Accent 3" w:uiPriority="65"/>
-    <w:lsdException w:name="Medium List 2 Accent 3" w:uiPriority="66"/>
-    <w:lsdException w:name="Medium Grid 1 Accent 3" w:uiPriority="67"/>
-    <w:lsdException w:name="Medium Grid 2 Accent 3" w:uiPriority="68"/>
-    <w:lsdException w:name="Medium Grid 3 Accent 3" w:uiPriority="69"/>
-    <w:lsdException w:name="Dark List Accent 3" w:uiPriority="70"/>
-    <w:lsdException w:name="Colorful Shading Accent 3" w:uiPriority="71"/>
-    <w:lsdException w:name="Colorful List Accent 3" w:uiPriority="72"/>
-    <w:lsdException w:name="Colorful Grid Accent 3" w:uiPriority="73"/>
-    <w:lsdException w:name="Light Shading Accent 4" w:uiPriority="60"/>
-    <w:lsdException w:name="Light List Accent 4" w:uiPriority="61"/>
-    <w:lsdException w:name="Light Grid Accent 4" w:uiPriority="62"/>
-    <w:lsdException w:name="Medium Shading 1 Accent 4" w:uiPriority="63"/>
-    <w:lsdException w:name="Medium Shading 2 Accent 4" w:uiPriority="64"/>
-    <w:lsdException w:name="Medium List 1 Accent 4" w:uiPriority="65"/>
-    <w:lsdException w:name="Medium List 2 Accent 4" w:uiPriority="66"/>
-    <w:lsdException w:name="Medium Grid 1 Accent 4" w:uiPriority="67"/>
-    <w:lsdException w:name="Medium Grid 2 Accent 4" w:uiPriority="68"/>
-    <w:lsdException w:name="Medium Grid 3 Accent 4" w:uiPriority="69"/>
-    <w:lsdException w:name="Dark List Accent 4" w:uiPriority="70"/>
-    <w:lsdException w:name="Colorful Shading Accent 4" w:uiPriority="71"/>
-    <w:lsdException w:name="Colorful List Accent 4" w:uiPriority="72"/>
-    <w:lsdException w:name="Colorful Grid Accent 4" w:uiPriority="73"/>
-    <w:lsdException w:name="Light Shading Accent 5" w:uiPriority="60"/>
-    <w:lsdException w:name="Light List Accent 5" w:uiPriority="61"/>
-    <w:lsdException w:name="Light Grid Accent 5" w:uiPriority="62"/>
-    <w:lsdException w:name="Medium Shading 1 Accent 5" w:uiPriority="63"/>
-    <w:lsdException w:name="Medium Shading 2 Accent 5" w:uiPriority="64"/>
-    <w:lsdException w:name="Medium List 1 Accent 5" w:uiPriority="65"/>
-    <w:lsdException w:name="Medium List 2 Accent 5" w:uiPriority="66"/>
-    <w:lsdException w:name="Medium Grid 1 Accent 5" w:uiPriority="67"/>
-    <w:lsdException w:name="Medium Grid 2 Accent 5" w:uiPriority="68"/>
-    <w:lsdException w:name="Medium Grid 3 Accent 5" w:uiPriority="69"/>
-    <w:lsdException w:name="Dark List Accent 5" w:uiPriority="70"/>
-    <w:lsdException w:name="Colorful Shading Accent 5" w:uiPriority="71"/>
-    <w:lsdException w:name="Colorful List Accent 5" w:uiPriority="72"/>
-    <w:lsdException w:name="Colorful Grid Accent 5" w:uiPriority="73"/>
-    <w:lsdException w:name="Light Shading Accent 6" w:uiPriority="60"/>
-    <w:lsdException w:name="Light List Accent 6" w:uiPriority="61"/>
-    <w:lsdException w:name="Light Grid Accent 6" w:uiPriority="62"/>
-    <w:lsdException w:name="Medium Shading 1 Accent 6" w:uiPriority="63"/>
-    <w:lsdException w:name="Medium Shading 2 Accent 6" w:uiPriority="64"/>
-    <w:lsdException w:name="Medium List 1 Accent 6" w:uiPriority="65"/>
-    <w:lsdException w:name="Medium List 2 Accent 6" w:uiPriority="66"/>
-    <w:lsdException w:name="Medium Grid 1 Accent 6" w:uiPriority="67"/>
-    <w:lsdException w:name="Medium Grid 2 Accent 6" w:uiPriority="68"/>
-    <w:lsdException w:name="Medium Grid 3 Accent 6" w:uiPriority="69"/>
-    <w:lsdException w:name="Dark List Accent 6" w:uiPriority="70"/>
-    <w:lsdException w:name="Colorful Shading Accent 6" w:uiPriority="71"/>
-    <w:lsdException w:name="Colorful List Accent 6" w:uiPriority="72"/>
-    <w:lsdException w:name="Colorful Grid Accent 6" w:uiPriority="73"/>
-    <w:lsdException w:name="Subtle Emphasis" w:uiPriority="19" w:qFormat="1"/>
-    <w:lsdException w:name="Intense Emphasis" w:uiPriority="21" w:qFormat="1"/>
-    <w:lsdException w:name="Subtle Reference" w:uiPriority="31" w:qFormat="1"/>
-    <w:lsdException w:name="Intense Reference" w:uiPriority="32" w:qFormat="1"/>
-    <w:lsdException w:name="Book Title" w:uiPriority="33" w:qFormat="1"/>
-    <w:lsdException w:name="Bibliography" w:semiHidden="1" w:uiPriority="37" w:unhideWhenUsed="1"/>
-    <w:lsdException w:name="TOC Heading" w:semiHidden="1" w:uiPriority="39" w:unhideWhenUsed="1" w:qFormat="1"/>
-    <w:lsdException w:name="Plain Table 1" w:uiPriority="41"/>
-    <w:lsdException w:name="Plain Table 2" w:uiPriority="42"/>
-    <w:lsdException w:name="Plain Table 3" w:uiPriority="43"/>
-    <w:lsdException w:name="Plain Table 4" w:uiPriority="44"/>
-    <w:lsdException w:name="Plain Table 5" w:uiPriority="45"/>
-    <w:lsdException w:name="Grid Table Light" w:uiPriority="40"/>
-    <w:lsdException w:name="Grid Table 1 Light" w:uiPriority="46"/>
-    <w:lsdException w:name="Grid Table 2" w:uiPriority="47"/>
-    <w:lsdException w:name="Grid Table 3" w:uiPriority="48"/>
-    <w:lsdException w:name="Grid Table 4" w:uiPriority="49"/>
-    <w:lsdException w:name="Grid Table 5 Dark" w:uiPriority="50"/>
-    <w:lsdException w:name="Grid Table 6 Colorful" w:uiPriority="51"/>
-    <w:lsdException w:name="Grid Table 7 Colorful" w:uiPriority="52"/>
-    <w:lsdException w:name="Grid Table 1 Light Accent 1" w:uiPriority="46"/>
-    <w:lsdException w:name="Grid Table 2 Accent 1" w:uiPriority="47"/>
-    <w:lsdException w:name="Grid Table 3 Accent 1" w:uiPriority="48"/>
-    <w:lsdException w:name="Grid Table 4 Accent 1" w:uiPriority="49"/>
-    <w:lsdException w:name="Grid Table 5 Dark Accent 1" w:uiPriority="50"/>
-    <w:lsdException w:name="Grid Table 6 Colorful Accent 1" w:uiPriority="51"/>
-    <w:lsdException w:name="Grid Table 7 Colorful Accent 1" w:uiPriority="52"/>
-    <w:lsdException w:name="Grid Table 1 Light Accent 2" w:uiPriority="46"/>
-    <w:lsdException w:name="Grid Table 2 Accent 2" w:uiPriority="47"/>
-    <w:lsdException w:name="Grid Table 3 Accent 2" w:uiPriority="48"/>
-    <w:lsdException w:name="Grid Table 4 Accent 2" w:uiPriority="49"/>
-    <w:lsdException w:name="Grid Table 5 Dark Accent 2" w:uiPriority="50"/>
-    <w:lsdException w:name="Grid Table 6 Colorful Accent 2" w:uiPriority="51"/>
-    <w:lsdException w:name="Grid Table 7 Colorful Accent 2" w:uiPriority="52"/>
-    <w:lsdException w:name="Grid Table 1 Light Accent 3" w:uiPriority="46"/>
-    <w:lsdException w:name="Grid Table 2 Accent 3" w:uiPriority="47"/>
-    <w:lsdException w:name="Grid Table 3 Accent 3" w:uiPriority="48"/>
-    <w:lsdException w:name="Grid Table 4 Accent 3" w:uiPriority="49"/>
-    <w:lsdException w:name="Grid Table 5 Dark Accent 3" w:uiPriority="50"/>
-    <w:lsdException w:name="Grid Table 6 Colorful Accent 3" w:uiPriority="51"/>
-    <w:lsdException w:name="Grid Table 7 Colorful Accent 3" w:uiPriority="52"/>
-    <w:lsdException w:name="Grid Table 1 Light Accent 4" w:uiPriority="46"/>
-    <w:lsdException w:name="Grid Table 2 Accent 4" w:uiPriority="47"/>
-    <w:lsdException w:name="Grid Table 3 Accent 4" w:uiPriority="48"/>
-    <w:lsdException w:name="Grid Table 4 Accent 4" w:uiPriority="49"/>
-    <w:lsdException w:name="Grid Table 5 Dark Accent 4" w:uiPriority="50"/>
-    <w:lsdException w:name="Grid Table 6 Colorful Accent 4" w:uiPriority="51"/>
-    <w:lsdException w:name="Grid Table 7 Colorful Accent 4" w:uiPriority="52"/>
-    <w:lsdException w:name="Grid Table 1 Light Accent 5" w:uiPriority="46"/>
-    <w:lsdException w:name="Grid Table 2 Accent 5" w:uiPriority="47"/>
-    <w:lsdException w:name="Grid Table 3 Accent 5" w:uiPriority="48"/>
-    <w:lsdException w:name="Grid Table 4 Accent 5" w:uiPriority="49"/>
-    <w:lsdException w:name="Grid Table 5 Dark Accent 5" w:uiPriority="50"/>
-    <w:lsdException w:name="Grid Table 6 Colorful Accent 5" w:uiPriority="51"/>
-    <w:lsdException w:name="Grid Table 7 Colorful Accent 5" w:uiPriority="52"/>
-    <w:lsdException w:name="Grid Table 1 Light Accent 6" w:uiPriority="46"/>
-    <w:lsdException w:name="Grid Table 2 Accent 6" w:uiPriority="47"/>
-    <w:lsdException w:name="Grid Table 3 Accent 6" w:uiPriority="48"/>
-    <w:lsdException w:name="Grid Table 4 Accent 6" w:uiPriority="49"/>
-    <w:lsdException w:name="Grid Table 5 Dark Accent 6" w:uiPriority="50"/>
-    <w:lsdException w:name="Grid Table 6 Colorful Accent 6" w:uiPriority="51"/>
-    <w:lsdException w:name="Grid Table 7 Colorful Accent 6" w:uiPriority="52"/>
-    <w:lsdException w:name="List Table 1 Light" w:uiPriority="46"/>
-    <w:lsdException w:name="List Table 2" w:uiPriority="47"/>
-    <w:lsdException w:name="List Table 3" w:uiPriority="48"/>
-    <w:lsdException w:name="List Table 4" w:uiPriority="49"/>
-    <w:lsdException w:name="List Table 5 Dark" w:uiPriority="50"/>
-    <w:lsdException w:name="List Table 6 Colorful" w:uiPriority="51"/>
-    <w:lsdException w:name="List Table 7 Colorful" w:uiPriority="52"/>
-    <w:lsdException w:name="List Table 1 Light Accent 1" w:uiPriority="46"/>
-    <w:lsdException w:name="List Table 2 Accent 1" w:uiPriority="47"/>
-    <w:lsdException w:name="List Table 3 Accent 1" w:uiPriority="48"/>
-    <w:lsdException w:name="List Table 4 Accent 1" w:uiPriority="49"/>
-    <w:lsdException w:name="List Table 5 Dark Accent 1" w:uiPriority="50"/>
-    <w:lsdException w:name="List Table 6 Colorful Accent 1" w:uiPriority="51"/>
-    <w:lsdException w:name="List Table 7 Colorful Accent 1" w:uiPriority="52"/>
-    <w:lsdException w:name="List Table 1 Light Accent 2" w:uiPriority="46"/>
-    <w:lsdException w:name="List Table 2 Accent 2" w:uiPriority="47"/>
-    <w:lsdException w:name="List Table 3 Accent 2" w:uiPriority="48"/>
-    <w:lsdException w:name="List Table 4 Accent 2" w:uiPriority="49"/>
-    <w:lsdException w:name="List Table 5 Dark Accent 2" w:uiPriority="50"/>
-    <w:lsdException w:name="List Table 6 Colorful Accent 2" w:uiPriority="51"/>
-    <w:lsdException w:name="List Table 7 Colorful Accent 2" w:uiPriority="52"/>
-    <w:lsdException w:name="List Table 1 Light Accent 3" w:uiPriority="46"/>
-    <w:lsdException w:name="List Table 2 Accent 3" w:uiPriority="47"/>
-    <w:lsdException w:name="List Table 3 Accent 3" w:uiPriority="48"/>
-    <w:lsdException w:name="List Table 4 Accent 3" w:uiPriority="49"/>
-    <w:lsdException w:name="List Table 5 Dark Accent 3" w:uiPriority="50"/>
-    <w:lsdException w:name="List Table 6 Colorful Accent 3" w:uiPriority="51"/>
-    <w:lsdException w:name="List Table 7 Colorful Accent 3" w:uiPriority="52"/>
-    <w:lsdException w:name="List Table 1 Light Accent 4" w:uiPriority="46"/>
-    <w:lsdException w:name="List Table 2 Accent 4" w:uiPriority="47"/>
-    <w:lsdException w:name="List Table 3 Accent 4" w:uiPriority="48"/>
-    <w:lsdException w:name="List Table 4 Accent 4" w:uiPriority="49"/>
-    <w:lsdException w:name="List Table 5 Dark Accent 4" w:uiPriority="50"/>
-    <w:lsdException w:name="List Table 6 Colorful Accent 4" w:uiPriority="51"/>
-    <w:lsdException w:name="List Table 7 Colorful Accent 4" w:uiPriority="52"/>
-    <w:lsdException w:name="List Table 1 Light Accent 5" w:uiPriority="46"/>
-    <w:lsdException w:name="List Table 2 Accent 5" w:uiPriority="47"/>
-    <w:lsdException w:name="List Table 3 Accent 5" w:uiPriority="48"/>
-    <w:lsdException w:name="List Table 4 Accent 5" w:uiPriority="49"/>
-    <w:lsdException w:name="List Table 5 Dark Accent 5" w:uiPriority="50"/>
-    <w:lsdException w:name="List Table 6 Colorful Accent 5" w:uiPriority="51"/>
-    <w:lsdException w:name="List Table 7 Colorful Accent 5" w:uiPriority="52"/>
-    <w:lsdException w:name="List Table 1 Light Accent 6" w:uiPriority="46"/>
-    <w:lsdException w:name="List Table 2 Accent 6" w:uiPriority="47"/>
-    <w:lsdException w:name="List Table 3 Accent 6" w:uiPriority="48"/>
-    <w:lsdException w:name="List Table 4 Accent 6" w:uiPriority="49"/>
-    <w:lsdException w:name="List Table 5 Dark Accent 6" w:uiPriority="50"/>
-    <w:lsdException w:name="List Table 6 Colorful Accent 6" w:uiPriority="51"/>
-    <w:lsdException w:name="List Table 7 Colorful Accent 6" w:uiPriority="52"/>
-    <w:lsdException w:name="Mention" w:semiHidden="1" w:unhideWhenUsed="1"/>
-    <w:lsdException w:name="Smart Hyperlink" w:semiHidden="1" w:unhideWhenUsed="1"/>
-    <w:lsdException w:name="Hashtag" w:semiHidden="1" w:unhideWhenUsed="1"/>
-    <w:lsdException w:name="Unresolved Mention" w:semiHidden="1" w:unhideWhenUsed="1"/>
-    <w:lsdException w:name="Smart Link" w:semiHidden="1" w:unhideWhenUsed="1"/>
-  </w:latentStyles>
-  <w:style w:type="paragraph" w:default="1" w:styleId="Normal">
-    <w:name w:val="Normal"/>
-    <w:qFormat/>
-  </w:style>
-  <w:style w:type="character" w:default="1" w:styleId="DefaultParagraphFont">
-    <w:name w:val="Default Paragraph Font"/>
-    <w:uiPriority w:val="1"/>
-    <w:semiHidden/>
-    <w:unhideWhenUsed/>
-  </w:style>
-  <w:style w:type="table" w:default="1" w:styleId="TableNormal">
-    <w:name w:val="Normal Table"/>
-    <w:uiPriority w:val="99"/>
-    <w:semiHidden/>
-    <w:unhideWhenUsed/>
-    <w:tblPr>
-      <w:tblInd w:w="0" w:type="dxa"/>
-      <w:tblCellMar>
-        <w:top w:w="0" w:type="dxa"/>
-        <w:left w:w="108" w:type="dxa"/>
-        <w:bottom w:w="0" w:type="dxa"/>
-        <w:right w:w="108" w:type="dxa"/>
-      </w:tblCellMar>
-    </w:tblPr>
-  </w:style>
-  <w:style w:type="numbering" w:default="1" w:styleId="NoList">
-    <w:name w:val="No List"/>
-    <w:uiPriority w:val="99"/>
-    <w:semiHidden/>
-    <w:unhideWhenUsed/>
-  </w:style>
-  <w:style w:type="paragraph" w:customStyle="1" w:styleId="E2ABCE01FA714386933CAF725BC35670">
-    <w:name w:val="E2ABCE01FA714386933CAF725BC35670"/>
-    <w:rsid w:val="00AA45E1"/>
-  </w:style>
-  <w:style w:type="paragraph" w:customStyle="1" w:styleId="9DB5EFD1764D4E639A6838689C734F20">
-    <w:name w:val="9DB5EFD1764D4E639A6838689C734F20"/>
-    <w:rsid w:val="005C1CE6"/>
-  </w:style>
-  <w:style w:type="paragraph" w:customStyle="1" w:styleId="A4873965B3C9457BAFA1FC19DEE3B8F6">
-    <w:name w:val="A4873965B3C9457BAFA1FC19DEE3B8F6"/>
-    <w:rsid w:val="005C1CE6"/>
-  </w:style>
-  <w:style w:type="paragraph" w:customStyle="1" w:styleId="9DC24529F673402189472BF55E75D9D2">
-    <w:name w:val="9DC24529F673402189472BF55E75D9D2"/>
-    <w:rsid w:val="005C1CE6"/>
-  </w:style>
-</w:styles>
-</file>
-
-<file path=word/glossary/webSettings.xml><?xml version="1.0" encoding="utf-8"?>
-<w:webSettings xmlns:mc="http://schemas.openxmlformats.org/markup-compatibility/2006" xmlns:r="http://schemas.openxmlformats.org/officeDocument/2006/relationships" xmlns:w="http://schemas.openxmlformats.org/wordprocessingml/2006/main" xmlns:w14="http://schemas.microsoft.com/office/word/2010/wordml" xmlns:w15="http://schemas.microsoft.com/office/word/2012/wordml" xmlns:w16cex="http://schemas.microsoft.com/office/word/2018/wordml/cex" xmlns:w16cid="http://schemas.microsoft.com/office/word/2016/wordml/cid" xmlns:w16="http://schemas.microsoft.com/office/word/2018/wordml" xmlns:w16sdtdh="http://schemas.microsoft.com/office/word/2020/wordml/sdtdatahash" xmlns:w16se="http://schemas.microsoft.com/office/word/2015/wordml/symex" mc:Ignorable="w14 w15 w16se w16cid w16 w16cex w16sdtdh">
-  <w:optimizeForBrowser/>
-  <w:allowPNG/>
-</w:webSettings>
-</file>
-
 <file path=word/theme/theme1.xml><?xml version="1.0" encoding="utf-8"?>
 <a:theme xmlns:a="http://schemas.openxmlformats.org/drawingml/2006/main" name="Office Theme">
   <a:themeElements>

</xml_diff>